<commit_message>
fix: adicionando o campo de data de término
</commit_message>
<xml_diff>
--- a/src/main/resources/templates/Plano_de_Trabalho_FAPG_template_variables.docx
+++ b/src/main/resources/templates/Plano_de_Trabalho_FAPG_template_variables.docx
@@ -103,10 +103,10 @@
         <w:tblLook w:val="0000" w:noHBand="0" w:noVBand="0" w:firstColumn="0" w:lastRow="0" w:lastColumn="0" w:firstRow="0"/>
       </w:tblPr>
       <w:tblGrid>
-        <w:gridCol w:w="2757"/>
-        <w:gridCol w:w="862"/>
-        <w:gridCol w:w="1697"/>
-        <w:gridCol w:w="1489"/>
+        <w:gridCol w:w="2756"/>
+        <w:gridCol w:w="863"/>
+        <w:gridCol w:w="1696"/>
+        <w:gridCol w:w="1490"/>
         <w:gridCol w:w="358"/>
         <w:gridCol w:w="3044"/>
       </w:tblGrid>
@@ -344,7 +344,7 @@
         </w:trPr>
         <w:tc>
           <w:tcPr>
-            <w:tcW w:w="2757" w:type="dxa"/>
+            <w:tcW w:w="2756" w:type="dxa"/>
             <w:tcBorders>
               <w:top w:val="single" w:sz="4" w:space="0" w:color="000000"/>
               <w:left w:val="single" w:sz="4" w:space="0" w:color="000000"/>
@@ -402,7 +402,7 @@
         </w:tc>
         <w:tc>
           <w:tcPr>
-            <w:tcW w:w="862" w:type="dxa"/>
+            <w:tcW w:w="863" w:type="dxa"/>
             <w:tcBorders>
               <w:top w:val="single" w:sz="4" w:space="0" w:color="000000"/>
               <w:bottom w:val="single" w:sz="4" w:space="0" w:color="000000"/>
@@ -461,7 +461,7 @@
         </w:tc>
         <w:tc>
           <w:tcPr>
-            <w:tcW w:w="1697" w:type="dxa"/>
+            <w:tcW w:w="1696" w:type="dxa"/>
             <w:tcBorders>
               <w:top w:val="single" w:sz="4" w:space="0" w:color="000000"/>
               <w:bottom w:val="single" w:sz="4" w:space="0" w:color="000000"/>
@@ -520,7 +520,7 @@
         </w:tc>
         <w:tc>
           <w:tcPr>
-            <w:tcW w:w="1847" w:type="dxa"/>
+            <w:tcW w:w="1848" w:type="dxa"/>
             <w:gridSpan w:val="2"/>
             <w:tcBorders>
               <w:top w:val="single" w:sz="4" w:space="0" w:color="000000"/>
@@ -725,11 +725,11 @@
         <w:tblLook w:val="0000" w:noHBand="0" w:noVBand="0" w:firstColumn="0" w:lastRow="0" w:lastColumn="0" w:firstRow="0"/>
       </w:tblPr>
       <w:tblGrid>
-        <w:gridCol w:w="2757"/>
-        <w:gridCol w:w="862"/>
-        <w:gridCol w:w="1697"/>
+        <w:gridCol w:w="2756"/>
+        <w:gridCol w:w="863"/>
+        <w:gridCol w:w="1696"/>
         <w:gridCol w:w="1123"/>
-        <w:gridCol w:w="724"/>
+        <w:gridCol w:w="725"/>
         <w:gridCol w:w="3044"/>
       </w:tblGrid>
       <w:tr>
@@ -739,7 +739,7 @@
         </w:trPr>
         <w:tc>
           <w:tcPr>
-            <w:tcW w:w="6439" w:type="dxa"/>
+            <w:tcW w:w="6438" w:type="dxa"/>
             <w:gridSpan w:val="4"/>
             <w:tcBorders>
               <w:top w:val="single" w:sz="4" w:space="0" w:color="000000"/>
@@ -791,7 +791,7 @@
         </w:tc>
         <w:tc>
           <w:tcPr>
-            <w:tcW w:w="3768" w:type="dxa"/>
+            <w:tcW w:w="3769" w:type="dxa"/>
             <w:gridSpan w:val="2"/>
             <w:tcBorders>
               <w:top w:val="single" w:sz="4" w:space="0" w:color="000000"/>
@@ -919,7 +919,7 @@
         </w:trPr>
         <w:tc>
           <w:tcPr>
-            <w:tcW w:w="2757" w:type="dxa"/>
+            <w:tcW w:w="2756" w:type="dxa"/>
             <w:tcBorders>
               <w:top w:val="single" w:sz="4" w:space="0" w:color="000000"/>
               <w:left w:val="single" w:sz="4" w:space="0" w:color="000000"/>
@@ -980,7 +980,7 @@
         </w:tc>
         <w:tc>
           <w:tcPr>
-            <w:tcW w:w="862" w:type="dxa"/>
+            <w:tcW w:w="863" w:type="dxa"/>
             <w:tcBorders>
               <w:top w:val="single" w:sz="4" w:space="0" w:color="000000"/>
               <w:bottom w:val="single" w:sz="4" w:space="0" w:color="000000"/>
@@ -1042,7 +1042,7 @@
         </w:tc>
         <w:tc>
           <w:tcPr>
-            <w:tcW w:w="1697" w:type="dxa"/>
+            <w:tcW w:w="1696" w:type="dxa"/>
             <w:tcBorders>
               <w:top w:val="single" w:sz="4" w:space="0" w:color="000000"/>
               <w:bottom w:val="single" w:sz="4" w:space="0" w:color="000000"/>
@@ -1104,7 +1104,7 @@
         </w:tc>
         <w:tc>
           <w:tcPr>
-            <w:tcW w:w="1847" w:type="dxa"/>
+            <w:tcW w:w="1848" w:type="dxa"/>
             <w:gridSpan w:val="2"/>
             <w:tcBorders>
               <w:top w:val="single" w:sz="4" w:space="0" w:color="000000"/>
@@ -2098,6 +2098,7 @@
                 <w:szCs w:val="23"/>
                 <w:shd w:fill="auto" w:val="clear"/>
               </w:rPr>
+              <w:t>{{project_end_date}}</w:t>
             </w:r>
           </w:p>
         </w:tc>
@@ -2484,8 +2485,8 @@
         <w:tblLook w:val="04a0" w:noHBand="0" w:noVBand="1" w:firstColumn="1" w:lastRow="0" w:lastColumn="0" w:firstRow="1"/>
       </w:tblPr>
       <w:tblGrid>
-        <w:gridCol w:w="8366"/>
-        <w:gridCol w:w="1837"/>
+        <w:gridCol w:w="8367"/>
+        <w:gridCol w:w="1836"/>
       </w:tblGrid>
       <w:tr>
         <w:trPr>
@@ -2494,7 +2495,7 @@
         </w:trPr>
         <w:tc>
           <w:tcPr>
-            <w:tcW w:w="8366" w:type="dxa"/>
+            <w:tcW w:w="8367" w:type="dxa"/>
             <w:tcBorders>
               <w:top w:val="single" w:sz="4" w:space="0" w:color="000000"/>
               <w:left w:val="single" w:sz="4" w:space="0" w:color="000000"/>
@@ -2554,7 +2555,7 @@
         </w:tc>
         <w:tc>
           <w:tcPr>
-            <w:tcW w:w="1837" w:type="dxa"/>
+            <w:tcW w:w="1836" w:type="dxa"/>
             <w:tcBorders>
               <w:top w:val="single" w:sz="4" w:space="0" w:color="000000"/>
               <w:left w:val="single" w:sz="4" w:space="0" w:color="000000"/>
@@ -2721,9 +2722,8 @@
       </w:pPr>
       <w:r>
         <w:rPr>
-          <w:b w:val="false"/>
-          <w:bCs w:val="false"/>
-          <w:shd w:fill="auto" w:val="clear"/>
+          <w:kern w:val="0"/>
+          <w:lang w:val="pt-BR" w:bidi="ar-SA"/>
         </w:rPr>
       </w:r>
     </w:p>
@@ -2744,8 +2744,8 @@
       </w:tblPr>
       <w:tblGrid>
         <w:gridCol w:w="567"/>
-        <w:gridCol w:w="4498"/>
-        <w:gridCol w:w="5142"/>
+        <w:gridCol w:w="4497"/>
+        <w:gridCol w:w="5143"/>
       </w:tblGrid>
       <w:tr>
         <w:trPr>
@@ -2787,7 +2787,7 @@
         </w:tc>
         <w:tc>
           <w:tcPr>
-            <w:tcW w:w="4498" w:type="dxa"/>
+            <w:tcW w:w="4497" w:type="dxa"/>
             <w:vMerge w:val="restart"/>
             <w:tcBorders/>
             <w:shd w:color="auto" w:fill="auto" w:val="clear"/>
@@ -2846,7 +2846,7 @@
         </w:tc>
         <w:tc>
           <w:tcPr>
-            <w:tcW w:w="5142" w:type="dxa"/>
+            <w:tcW w:w="5143" w:type="dxa"/>
             <w:vMerge w:val="restart"/>
             <w:tcBorders/>
             <w:shd w:color="auto" w:fill="auto" w:val="clear"/>
@@ -2914,7 +2914,7 @@
         </w:tc>
         <w:tc>
           <w:tcPr>
-            <w:tcW w:w="4498" w:type="dxa"/>
+            <w:tcW w:w="4497" w:type="dxa"/>
             <w:vMerge w:val="continue"/>
             <w:tcBorders/>
             <w:shd w:color="auto" w:fill="auto" w:val="clear"/>
@@ -2944,7 +2944,7 @@
         </w:tc>
         <w:tc>
           <w:tcPr>
-            <w:tcW w:w="5142" w:type="dxa"/>
+            <w:tcW w:w="5143" w:type="dxa"/>
             <w:vMerge w:val="continue"/>
             <w:tcBorders/>
             <w:shd w:color="auto" w:fill="auto" w:val="clear"/>
@@ -3058,12 +3058,9 @@
       </w:pPr>
       <w:r>
         <w:rPr>
-          <w:rFonts w:ascii="Times New Roman" w:hAnsi="Times New Roman"/>
-          <w:b w:val="false"/>
-          <w:bCs w:val="false"/>
-          <w:sz w:val="23"/>
-          <w:szCs w:val="23"/>
-          <w:shd w:fill="auto" w:val="clear"/>
+          <w:rFonts w:cs="Arial"/>
+          <w:kern w:val="0"/>
+          <w:lang w:val="pt-BR" w:bidi="ar-SA"/>
         </w:rPr>
       </w:r>
     </w:p>
@@ -3562,9 +3559,11 @@
       </w:pPr>
       <w:r>
         <w:rPr>
-          <w:b w:val="false"/>
-          <w:bCs w:val="false"/>
-          <w:shd w:fill="auto" w:val="clear"/>
+          <w:rFonts w:ascii="Times New Roman" w:hAnsi="Times New Roman"/>
+          <w:b/>
+          <w:i/>
+          <w:sz w:val="23"/>
+          <w:szCs w:val="23"/>
         </w:rPr>
       </w:r>
     </w:p>
@@ -3893,8 +3892,8 @@
       </w:tblPr>
       <w:tblGrid>
         <w:gridCol w:w="1050"/>
-        <w:gridCol w:w="6393"/>
-        <w:gridCol w:w="2697"/>
+        <w:gridCol w:w="6392"/>
+        <w:gridCol w:w="2698"/>
       </w:tblGrid>
       <w:tr>
         <w:trPr>
@@ -3924,7 +3923,10 @@
             </w:pPr>
             <w:r>
               <w:rPr>
-                <w:shd w:fill="auto" w:val="clear"/>
+                <w:rFonts w:ascii="Times New Roman" w:hAnsi="Times New Roman"/>
+                <w:b/>
+                <w:sz w:val="23"/>
+                <w:szCs w:val="23"/>
               </w:rPr>
             </w:r>
           </w:p>
@@ -3952,7 +3954,7 @@
         </w:tc>
         <w:tc>
           <w:tcPr>
-            <w:tcW w:w="6393" w:type="dxa"/>
+            <w:tcW w:w="6392" w:type="dxa"/>
             <w:tcBorders>
               <w:top w:val="single" w:sz="4" w:space="0" w:color="000000"/>
               <w:left w:val="single" w:sz="4" w:space="0" w:color="000000"/>
@@ -3974,7 +3976,10 @@
             </w:pPr>
             <w:r>
               <w:rPr>
-                <w:shd w:fill="auto" w:val="clear"/>
+                <w:rFonts w:ascii="Times New Roman" w:hAnsi="Times New Roman"/>
+                <w:b/>
+                <w:sz w:val="23"/>
+                <w:szCs w:val="23"/>
               </w:rPr>
             </w:r>
           </w:p>
@@ -4043,7 +4048,7 @@
         </w:tc>
         <w:tc>
           <w:tcPr>
-            <w:tcW w:w="2697" w:type="dxa"/>
+            <w:tcW w:w="2698" w:type="dxa"/>
             <w:tcBorders>
               <w:top w:val="single" w:sz="4" w:space="0" w:color="000000"/>
               <w:left w:val="single" w:sz="4" w:space="0" w:color="000000"/>
@@ -4065,7 +4070,10 @@
             </w:pPr>
             <w:r>
               <w:rPr>
-                <w:shd w:fill="auto" w:val="clear"/>
+                <w:rFonts w:ascii="Times New Roman" w:hAnsi="Times New Roman"/>
+                <w:b/>
+                <w:sz w:val="23"/>
+                <w:szCs w:val="23"/>
               </w:rPr>
             </w:r>
           </w:p>
@@ -4325,9 +4333,10 @@
       </w:pPr>
       <w:r>
         <w:rPr>
-          <w:b w:val="false"/>
-          <w:bCs w:val="false"/>
-          <w:shd w:fill="auto" w:val="clear"/>
+          <w:rFonts w:eastAsia="Arial"/>
+          <w:color w:themeColor="text1" w:val="000000"/>
+          <w:kern w:val="0"/>
+          <w:lang w:val="pt-BR" w:eastAsia="pt-BR" w:bidi="ar-SA"/>
         </w:rPr>
       </w:r>
     </w:p>
@@ -4347,8 +4356,8 @@
         <w:tblLook w:val="04a0" w:noHBand="0" w:noVBand="1" w:firstColumn="1" w:lastRow="0" w:lastColumn="0" w:firstRow="1"/>
       </w:tblPr>
       <w:tblGrid>
-        <w:gridCol w:w="2811"/>
-        <w:gridCol w:w="4680"/>
+        <w:gridCol w:w="2810"/>
+        <w:gridCol w:w="4681"/>
         <w:gridCol w:w="2700"/>
       </w:tblGrid>
       <w:tr>
@@ -4357,7 +4366,7 @@
         </w:trPr>
         <w:tc>
           <w:tcPr>
-            <w:tcW w:w="2811" w:type="dxa"/>
+            <w:tcW w:w="2810" w:type="dxa"/>
             <w:tcBorders/>
             <w:vAlign w:val="center"/>
           </w:tcPr>
@@ -4431,7 +4440,7 @@
         </w:tc>
         <w:tc>
           <w:tcPr>
-            <w:tcW w:w="4680" w:type="dxa"/>
+            <w:tcW w:w="4681" w:type="dxa"/>
             <w:tcBorders/>
             <w:vAlign w:val="center"/>
           </w:tcPr>
@@ -4573,25 +4582,7 @@
           <w:szCs w:val="23"/>
           <w:shd w:fill="auto" w:val="clear"/>
         </w:rPr>
-        <w:t xml:space="preserve">São José dos Campos, </w:t>
-      </w:r>
-      <w:r>
-        <w:rPr>
-          <w:rFonts w:ascii="Times New Roman" w:hAnsi="Times New Roman"/>
-          <w:sz w:val="23"/>
-          <w:szCs w:val="23"/>
-          <w:shd w:fill="auto" w:val="clear"/>
-        </w:rPr>
-        <w:t>{{data_assinatura}}</w:t>
-      </w:r>
-      <w:r>
-        <w:rPr>
-          <w:rFonts w:ascii="Times New Roman" w:hAnsi="Times New Roman"/>
-          <w:sz w:val="23"/>
-          <w:szCs w:val="23"/>
-          <w:shd w:fill="auto" w:val="clear"/>
-        </w:rPr>
-        <w:t>.</w:t>
+        <w:t>São José dos Campos, {{data_assinatura}}.</w:t>
       </w:r>
     </w:p>
     <w:p>
@@ -7786,6 +7777,13 @@
   </w:style>
   <w:style w:type="character" w:styleId="FootnoteCharacters3">
     <w:name w:val="Footnote Characters3"/>
+    <w:qFormat/>
+    <w:rPr>
+      <w:vertAlign w:val="superscript"/>
+    </w:rPr>
+  </w:style>
+  <w:style w:type="character" w:styleId="FootnoteCharacters4">
+    <w:name w:val="Footnote Characters4"/>
     <w:qFormat/>
     <w:rPr>
       <w:vertAlign w:val="superscript"/>

</xml_diff>